<commit_message>
Update Desarrollo de Software.docx
</commit_message>
<xml_diff>
--- a/Desarrollo de Software.docx
+++ b/Desarrollo de Software.docx
@@ -3,8 +3,757 @@
 <w:document xmlns:wpc="http://schemas.microsoft.com/office/word/2010/wordprocessingCanvas" xmlns:cx="http://schemas.microsoft.com/office/drawing/2014/chartex" xmlns:cx1="http://schemas.microsoft.com/office/drawing/2015/9/8/chartex" xmlns:cx2="http://schemas.microsoft.com/office/drawing/2015/10/21/chartex" xmlns:cx3="http://schemas.microsoft.com/office/drawing/2016/5/9/chartex" xmlns:cx4="http://schemas.microsoft.com/office/drawing/2016/5/10/chartex" xmlns:cx5="http://schemas.microsoft.com/office/drawing/2016/5/11/chartex" xmlns:cx6="http://schemas.microsoft.com/office/drawing/2016/5/12/chartex" xmlns:cx7="http://schemas.microsoft.com/office/drawing/2016/5/13/chartex" xmlns:cx8="http://schemas.microsoft.com/office/drawing/2016/5/14/chartex" xmlns:mc="http://schemas.openxmlformats.org/markup-compatibility/2006" xmlns:aink="http://schemas.microsoft.com/office/drawing/2016/ink" xmlns:am3d="http://schemas.microsoft.com/office/drawing/2017/model3d" xmlns:o="urn:schemas-microsoft-com:office:office" xmlns:r="http://schemas.openxmlformats.org/officeDocument/2006/relationships" xmlns:m="http://schemas.openxmlformats.org/officeDocument/2006/math" xmlns:v="urn:schemas-microsoft-com:vml" xmlns:wp14="http://schemas.microsoft.com/office/word/2010/wordprocessingDrawing" xmlns:wp="http://schemas.openxmlformats.org/drawingml/2006/wordprocessingDrawing" xmlns:w10="urn:schemas-microsoft-com:office:word" xmlns:w="http://schemas.openxmlformats.org/wordprocessingml/2006/main" xmlns:w14="http://schemas.microsoft.com/office/word/2010/wordml" xmlns:w15="http://schemas.microsoft.com/office/word/2012/wordml" xmlns:w16cid="http://schemas.microsoft.com/office/word/2016/wordml/cid" xmlns:w16se="http://schemas.microsoft.com/office/word/2015/wordml/symex" xmlns:wpg="http://schemas.microsoft.com/office/word/2010/wordprocessingGroup" xmlns:wpi="http://schemas.microsoft.com/office/word/2010/wordprocessingInk" xmlns:wne="http://schemas.microsoft.com/office/word/2006/wordml" xmlns:wps="http://schemas.microsoft.com/office/word/2010/wordprocessingShape" mc:Ignorable="w14 w15 w16se w16cid wp14">
   <w:body>
     <w:p>
+      <w:pPr>
+        <w:jc w:val="center"/>
+        <w:rPr>
+          <w:b/>
+          <w:bCs/>
+          <w:lang w:val="es-ES"/>
+        </w:rPr>
+      </w:pPr>
+      <w:r>
+        <w:rPr>
+          <w:b/>
+          <w:bCs/>
+          <w:lang w:val="es-ES"/>
+        </w:rPr>
+        <w:t>Jefe de desarrollo de software</w:t>
+      </w:r>
+    </w:p>
+    <w:p>
+      <w:pPr>
+        <w:pStyle w:val="NormalWeb"/>
+        <w:shd w:val="clear" w:color="auto" w:fill="FFFFFF"/>
+        <w:spacing w:before="0" w:beforeAutospacing="0" w:after="0" w:afterAutospacing="0"/>
+        <w:rPr>
+          <w:rFonts w:ascii="Helvetica" w:hAnsi="Helvetica" w:cs="Helvetica"/>
+          <w:color w:val="212121"/>
+          <w:sz w:val="21"/>
+          <w:szCs w:val="21"/>
+        </w:rPr>
+      </w:pPr>
+      <w:r>
+        <w:rPr>
+          <w:rFonts w:ascii="Helvetica" w:hAnsi="Helvetica" w:cs="Helvetica"/>
+          <w:color w:val="212121"/>
+          <w:sz w:val="21"/>
+          <w:szCs w:val="21"/>
+        </w:rPr>
+        <w:t>Funciones principales:</w:t>
+      </w:r>
+    </w:p>
+    <w:p>
+      <w:pPr>
+        <w:pStyle w:val="NormalWeb"/>
+        <w:shd w:val="clear" w:color="auto" w:fill="FFFFFF"/>
+        <w:spacing w:before="0" w:beforeAutospacing="0" w:after="0" w:afterAutospacing="0"/>
+        <w:rPr>
+          <w:rFonts w:ascii="Helvetica" w:hAnsi="Helvetica" w:cs="Helvetica"/>
+          <w:color w:val="212121"/>
+          <w:sz w:val="21"/>
+          <w:szCs w:val="21"/>
+        </w:rPr>
+      </w:pPr>
+      <w:r>
+        <w:rPr>
+          <w:rFonts w:ascii="Helvetica" w:hAnsi="Helvetica" w:cs="Helvetica"/>
+          <w:color w:val="212121"/>
+          <w:sz w:val="21"/>
+          <w:szCs w:val="21"/>
+        </w:rPr>
+        <w:t xml:space="preserve">- Hacerse cargo del equipo de Desarrollo de Software, teniendo como reportes directos a los </w:t>
+      </w:r>
+      <w:proofErr w:type="spellStart"/>
+      <w:r>
+        <w:rPr>
+          <w:rFonts w:ascii="Helvetica" w:hAnsi="Helvetica" w:cs="Helvetica"/>
+          <w:color w:val="212121"/>
+          <w:sz w:val="21"/>
+          <w:szCs w:val="21"/>
+        </w:rPr>
+        <w:t>team</w:t>
+      </w:r>
+      <w:proofErr w:type="spellEnd"/>
+      <w:r>
+        <w:rPr>
+          <w:rFonts w:ascii="Helvetica" w:hAnsi="Helvetica" w:cs="Helvetica"/>
+          <w:color w:val="212121"/>
+          <w:sz w:val="21"/>
+          <w:szCs w:val="21"/>
+        </w:rPr>
+        <w:t xml:space="preserve"> </w:t>
+      </w:r>
+      <w:proofErr w:type="spellStart"/>
+      <w:r>
+        <w:rPr>
+          <w:rFonts w:ascii="Helvetica" w:hAnsi="Helvetica" w:cs="Helvetica"/>
+          <w:color w:val="212121"/>
+          <w:sz w:val="21"/>
+          <w:szCs w:val="21"/>
+        </w:rPr>
+        <w:t>leaders</w:t>
+      </w:r>
+      <w:proofErr w:type="spellEnd"/>
+      <w:r>
+        <w:rPr>
+          <w:rFonts w:ascii="Helvetica" w:hAnsi="Helvetica" w:cs="Helvetica"/>
+          <w:color w:val="212121"/>
+          <w:sz w:val="21"/>
+          <w:szCs w:val="21"/>
+        </w:rPr>
+        <w:t xml:space="preserve"> por tecnología (PHP, Ruby, </w:t>
+      </w:r>
+      <w:proofErr w:type="spellStart"/>
+      <w:r>
+        <w:rPr>
+          <w:rFonts w:ascii="Helvetica" w:hAnsi="Helvetica" w:cs="Helvetica"/>
+          <w:color w:val="212121"/>
+          <w:sz w:val="21"/>
+          <w:szCs w:val="21"/>
+        </w:rPr>
+        <w:t>FrontEnd</w:t>
+      </w:r>
+      <w:proofErr w:type="spellEnd"/>
+      <w:r>
+        <w:rPr>
+          <w:rFonts w:ascii="Helvetica" w:hAnsi="Helvetica" w:cs="Helvetica"/>
+          <w:color w:val="212121"/>
+          <w:sz w:val="21"/>
+          <w:szCs w:val="21"/>
+        </w:rPr>
+        <w:t>, Android y iOS).</w:t>
+      </w:r>
+    </w:p>
+    <w:p>
+      <w:pPr>
+        <w:pStyle w:val="NormalWeb"/>
+        <w:shd w:val="clear" w:color="auto" w:fill="FFFFFF"/>
+        <w:spacing w:before="0" w:beforeAutospacing="0" w:after="0" w:afterAutospacing="0"/>
+        <w:rPr>
+          <w:rFonts w:ascii="Helvetica" w:hAnsi="Helvetica" w:cs="Helvetica"/>
+          <w:color w:val="212121"/>
+          <w:sz w:val="21"/>
+          <w:szCs w:val="21"/>
+        </w:rPr>
+      </w:pPr>
+      <w:r>
+        <w:rPr>
+          <w:rFonts w:ascii="Helvetica" w:hAnsi="Helvetica" w:cs="Helvetica"/>
+          <w:color w:val="212121"/>
+          <w:sz w:val="21"/>
+          <w:szCs w:val="21"/>
+        </w:rPr>
+        <w:t>- Gestionar el proceso de Investigación y Desarrollo y las buenas prácticas de gestión del conocimiento, para asegurar el uso de tecnología de vanguardia en la empresa.</w:t>
+      </w:r>
+    </w:p>
+    <w:p>
+      <w:pPr>
+        <w:pStyle w:val="NormalWeb"/>
+        <w:shd w:val="clear" w:color="auto" w:fill="FFFFFF"/>
+        <w:spacing w:before="0" w:beforeAutospacing="0" w:after="0" w:afterAutospacing="0"/>
+        <w:rPr>
+          <w:rFonts w:ascii="Helvetica" w:hAnsi="Helvetica" w:cs="Helvetica"/>
+          <w:color w:val="212121"/>
+          <w:sz w:val="21"/>
+          <w:szCs w:val="21"/>
+        </w:rPr>
+      </w:pPr>
+      <w:r>
+        <w:rPr>
+          <w:rFonts w:ascii="Helvetica" w:hAnsi="Helvetica" w:cs="Helvetica"/>
+          <w:color w:val="212121"/>
+          <w:sz w:val="21"/>
+          <w:szCs w:val="21"/>
+        </w:rPr>
+        <w:t>- Elaborar el plan de trabajo del área de Desarrollo, con un enfoque en gestión (</w:t>
+      </w:r>
+      <w:proofErr w:type="spellStart"/>
+      <w:r>
+        <w:rPr>
+          <w:rFonts w:ascii="Helvetica" w:hAnsi="Helvetica" w:cs="Helvetica"/>
+          <w:color w:val="212121"/>
+          <w:sz w:val="21"/>
+          <w:szCs w:val="21"/>
+        </w:rPr>
+        <w:t>KPI's</w:t>
+      </w:r>
+      <w:proofErr w:type="spellEnd"/>
+      <w:r>
+        <w:rPr>
+          <w:rFonts w:ascii="Helvetica" w:hAnsi="Helvetica" w:cs="Helvetica"/>
+          <w:color w:val="212121"/>
+          <w:sz w:val="21"/>
+          <w:szCs w:val="21"/>
+        </w:rPr>
+        <w:t>).</w:t>
+      </w:r>
+    </w:p>
+    <w:p>
+      <w:pPr>
+        <w:pStyle w:val="NormalWeb"/>
+        <w:shd w:val="clear" w:color="auto" w:fill="FFFFFF"/>
+        <w:spacing w:before="0" w:beforeAutospacing="0" w:after="0" w:afterAutospacing="0"/>
+        <w:rPr>
+          <w:rFonts w:ascii="Helvetica" w:hAnsi="Helvetica" w:cs="Helvetica"/>
+          <w:color w:val="212121"/>
+          <w:sz w:val="21"/>
+          <w:szCs w:val="21"/>
+        </w:rPr>
+      </w:pPr>
+      <w:r>
+        <w:rPr>
+          <w:rFonts w:ascii="Helvetica" w:hAnsi="Helvetica" w:cs="Helvetica"/>
+          <w:color w:val="212121"/>
+          <w:sz w:val="21"/>
+          <w:szCs w:val="21"/>
+        </w:rPr>
+        <w:t>- Asegurar la calidad de las estimaciones técnicas, a través del trabajo con su equipo a cargo.</w:t>
+      </w:r>
+    </w:p>
+    <w:p>
+      <w:pPr>
+        <w:pStyle w:val="NormalWeb"/>
+        <w:shd w:val="clear" w:color="auto" w:fill="FFFFFF"/>
+        <w:spacing w:before="0" w:beforeAutospacing="0" w:after="0" w:afterAutospacing="0"/>
+        <w:rPr>
+          <w:rFonts w:ascii="Helvetica" w:hAnsi="Helvetica" w:cs="Helvetica"/>
+          <w:color w:val="212121"/>
+          <w:sz w:val="21"/>
+          <w:szCs w:val="21"/>
+        </w:rPr>
+      </w:pPr>
+      <w:r>
+        <w:rPr>
+          <w:rFonts w:ascii="Helvetica" w:hAnsi="Helvetica" w:cs="Helvetica"/>
+          <w:color w:val="212121"/>
+          <w:sz w:val="21"/>
+          <w:szCs w:val="21"/>
+        </w:rPr>
+        <w:t>- Proponer buenas prácticas en el proceso de desarrollo.</w:t>
+      </w:r>
+    </w:p>
+    <w:p>
+      <w:pPr>
+        <w:pStyle w:val="NormalWeb"/>
+        <w:shd w:val="clear" w:color="auto" w:fill="FFFFFF"/>
+        <w:spacing w:before="0" w:beforeAutospacing="0" w:after="0" w:afterAutospacing="0"/>
+        <w:rPr>
+          <w:rFonts w:ascii="Helvetica" w:hAnsi="Helvetica" w:cs="Helvetica"/>
+          <w:color w:val="212121"/>
+          <w:sz w:val="21"/>
+          <w:szCs w:val="21"/>
+        </w:rPr>
+      </w:pPr>
+      <w:r>
+        <w:rPr>
+          <w:rFonts w:ascii="Helvetica" w:hAnsi="Helvetica" w:cs="Helvetica"/>
+          <w:color w:val="212121"/>
+          <w:sz w:val="21"/>
+          <w:szCs w:val="21"/>
+        </w:rPr>
+        <w:t>- Asegurar el cumplimiento de los procesos y del flujo de tareas con el área de proyectos.</w:t>
+      </w:r>
+    </w:p>
+    <w:p>
+      <w:pPr>
+        <w:pStyle w:val="NormalWeb"/>
+        <w:shd w:val="clear" w:color="auto" w:fill="FFFFFF"/>
+        <w:spacing w:before="0" w:beforeAutospacing="0" w:after="0" w:afterAutospacing="0"/>
+        <w:rPr>
+          <w:rFonts w:ascii="Helvetica" w:hAnsi="Helvetica" w:cs="Helvetica"/>
+          <w:color w:val="212121"/>
+          <w:sz w:val="21"/>
+          <w:szCs w:val="21"/>
+        </w:rPr>
+      </w:pPr>
+      <w:r>
+        <w:rPr>
+          <w:rFonts w:ascii="Helvetica" w:hAnsi="Helvetica" w:cs="Helvetica"/>
+          <w:color w:val="212121"/>
+          <w:sz w:val="21"/>
+          <w:szCs w:val="21"/>
+        </w:rPr>
+        <w:t>- Velar por la correcta asignación de personas por proyecto.</w:t>
+      </w:r>
+    </w:p>
+    <w:p>
+      <w:pPr>
+        <w:pStyle w:val="NormalWeb"/>
+        <w:shd w:val="clear" w:color="auto" w:fill="FFFFFF"/>
+        <w:spacing w:before="0" w:beforeAutospacing="0" w:after="0" w:afterAutospacing="0"/>
+        <w:rPr>
+          <w:rFonts w:ascii="Helvetica" w:hAnsi="Helvetica" w:cs="Helvetica"/>
+          <w:color w:val="212121"/>
+          <w:sz w:val="21"/>
+          <w:szCs w:val="21"/>
+        </w:rPr>
+      </w:pPr>
+      <w:r>
+        <w:rPr>
+          <w:rFonts w:ascii="Helvetica" w:hAnsi="Helvetica" w:cs="Helvetica"/>
+          <w:color w:val="212121"/>
+          <w:sz w:val="21"/>
+          <w:szCs w:val="21"/>
+        </w:rPr>
+        <w:t>- Definir con el área de Mejora Continua los procedimientos y políticas que faciliten el despliegue de los proyectos realizados.</w:t>
+      </w:r>
+    </w:p>
+    <w:p>
+      <w:pPr>
+        <w:pStyle w:val="NormalWeb"/>
+        <w:shd w:val="clear" w:color="auto" w:fill="FFFFFF"/>
+        <w:spacing w:before="0" w:beforeAutospacing="0" w:after="0" w:afterAutospacing="0"/>
+        <w:rPr>
+          <w:rFonts w:ascii="Helvetica" w:hAnsi="Helvetica" w:cs="Helvetica"/>
+          <w:color w:val="212121"/>
+          <w:sz w:val="21"/>
+          <w:szCs w:val="21"/>
+        </w:rPr>
+      </w:pPr>
+      <w:r>
+        <w:rPr>
+          <w:rFonts w:ascii="Helvetica" w:hAnsi="Helvetica" w:cs="Helvetica"/>
+          <w:color w:val="212121"/>
+          <w:sz w:val="21"/>
+          <w:szCs w:val="21"/>
+        </w:rPr>
+        <w:t> </w:t>
+      </w:r>
+    </w:p>
+    <w:p>
+      <w:pPr>
+        <w:pStyle w:val="NormalWeb"/>
+        <w:shd w:val="clear" w:color="auto" w:fill="FFFFFF"/>
+        <w:spacing w:before="0" w:beforeAutospacing="0" w:after="0" w:afterAutospacing="0"/>
+        <w:rPr>
+          <w:rFonts w:ascii="Helvetica" w:hAnsi="Helvetica" w:cs="Helvetica"/>
+          <w:b/>
+          <w:bCs/>
+          <w:color w:val="212121"/>
+          <w:sz w:val="21"/>
+          <w:szCs w:val="21"/>
+        </w:rPr>
+      </w:pPr>
+      <w:r>
+        <w:rPr>
+          <w:rFonts w:ascii="Helvetica" w:hAnsi="Helvetica" w:cs="Helvetica"/>
+          <w:b/>
+          <w:bCs/>
+          <w:color w:val="212121"/>
+          <w:sz w:val="21"/>
+          <w:szCs w:val="21"/>
+        </w:rPr>
+        <w:t>Requisitos académicos</w:t>
+      </w:r>
+    </w:p>
+    <w:p>
+      <w:pPr>
+        <w:pStyle w:val="NormalWeb"/>
+        <w:shd w:val="clear" w:color="auto" w:fill="FFFFFF"/>
+        <w:spacing w:before="0" w:beforeAutospacing="0" w:after="0" w:afterAutospacing="0"/>
+        <w:rPr>
+          <w:rFonts w:ascii="Helvetica" w:hAnsi="Helvetica" w:cs="Helvetica"/>
+          <w:b/>
+          <w:bCs/>
+          <w:color w:val="212121"/>
+          <w:sz w:val="21"/>
+          <w:szCs w:val="21"/>
+        </w:rPr>
+      </w:pPr>
+    </w:p>
+    <w:p>
+      <w:pPr>
+        <w:pStyle w:val="NormalWeb"/>
+        <w:shd w:val="clear" w:color="auto" w:fill="FFFFFF"/>
+        <w:spacing w:before="0" w:beforeAutospacing="0" w:after="0" w:afterAutospacing="0"/>
+        <w:rPr>
+          <w:rFonts w:ascii="Helvetica" w:hAnsi="Helvetica" w:cs="Helvetica"/>
+          <w:color w:val="212121"/>
+          <w:sz w:val="21"/>
+          <w:szCs w:val="21"/>
+        </w:rPr>
+      </w:pPr>
+      <w:r>
+        <w:rPr>
+          <w:rFonts w:ascii="Helvetica" w:hAnsi="Helvetica" w:cs="Helvetica"/>
+          <w:color w:val="212121"/>
+          <w:sz w:val="21"/>
+          <w:szCs w:val="21"/>
+        </w:rPr>
+        <w:t>- Egresado de la carrera de Ingeniería Informática, de Software o similares.</w:t>
+      </w:r>
+    </w:p>
+    <w:p>
+      <w:pPr>
+        <w:pStyle w:val="NormalWeb"/>
+        <w:shd w:val="clear" w:color="auto" w:fill="FFFFFF"/>
+        <w:spacing w:before="0" w:beforeAutospacing="0" w:after="0" w:afterAutospacing="0"/>
+        <w:rPr>
+          <w:rFonts w:ascii="Helvetica" w:hAnsi="Helvetica" w:cs="Helvetica"/>
+          <w:color w:val="212121"/>
+          <w:sz w:val="21"/>
+          <w:szCs w:val="21"/>
+        </w:rPr>
+      </w:pPr>
+      <w:r>
+        <w:rPr>
+          <w:rFonts w:ascii="Helvetica" w:hAnsi="Helvetica" w:cs="Helvetica"/>
+          <w:color w:val="212121"/>
+          <w:sz w:val="21"/>
+          <w:szCs w:val="21"/>
+        </w:rPr>
+        <w:t>- Ingles Avanzado.</w:t>
+      </w:r>
+    </w:p>
+    <w:p>
+      <w:pPr>
+        <w:pStyle w:val="NormalWeb"/>
+        <w:shd w:val="clear" w:color="auto" w:fill="FFFFFF"/>
+        <w:spacing w:before="0" w:beforeAutospacing="0" w:after="0" w:afterAutospacing="0"/>
+        <w:rPr>
+          <w:rFonts w:ascii="Helvetica" w:hAnsi="Helvetica" w:cs="Helvetica"/>
+          <w:b/>
+          <w:bCs/>
+          <w:color w:val="212121"/>
+          <w:sz w:val="21"/>
+          <w:szCs w:val="21"/>
+        </w:rPr>
+      </w:pPr>
+      <w:r>
+        <w:rPr>
+          <w:rFonts w:ascii="Helvetica" w:hAnsi="Helvetica" w:cs="Helvetica"/>
+          <w:b/>
+          <w:bCs/>
+          <w:color w:val="212121"/>
+          <w:sz w:val="21"/>
+          <w:szCs w:val="21"/>
+        </w:rPr>
+        <w:t> </w:t>
+      </w:r>
+    </w:p>
+    <w:p>
+      <w:pPr>
+        <w:pStyle w:val="NormalWeb"/>
+        <w:shd w:val="clear" w:color="auto" w:fill="FFFFFF"/>
+        <w:spacing w:before="0" w:beforeAutospacing="0" w:after="0" w:afterAutospacing="0"/>
+        <w:rPr>
+          <w:rFonts w:ascii="Helvetica" w:hAnsi="Helvetica" w:cs="Helvetica"/>
+          <w:b/>
+          <w:bCs/>
+          <w:color w:val="212121"/>
+          <w:sz w:val="21"/>
+          <w:szCs w:val="21"/>
+        </w:rPr>
+      </w:pPr>
+      <w:r>
+        <w:rPr>
+          <w:rFonts w:ascii="Helvetica" w:hAnsi="Helvetica" w:cs="Helvetica"/>
+          <w:b/>
+          <w:bCs/>
+          <w:color w:val="212121"/>
+          <w:sz w:val="21"/>
+          <w:szCs w:val="21"/>
+        </w:rPr>
+        <w:t>Experienci</w:t>
+      </w:r>
+      <w:r>
+        <w:rPr>
+          <w:rFonts w:ascii="Helvetica" w:hAnsi="Helvetica" w:cs="Helvetica"/>
+          <w:b/>
+          <w:bCs/>
+          <w:color w:val="212121"/>
+          <w:sz w:val="21"/>
+          <w:szCs w:val="21"/>
+        </w:rPr>
+        <w:t>a</w:t>
+      </w:r>
+    </w:p>
+    <w:p>
+      <w:pPr>
+        <w:pStyle w:val="NormalWeb"/>
+        <w:shd w:val="clear" w:color="auto" w:fill="FFFFFF"/>
+        <w:spacing w:before="0" w:beforeAutospacing="0" w:after="0" w:afterAutospacing="0"/>
+        <w:rPr>
+          <w:rFonts w:ascii="Helvetica" w:hAnsi="Helvetica" w:cs="Helvetica"/>
+          <w:b/>
+          <w:bCs/>
+          <w:color w:val="212121"/>
+          <w:sz w:val="21"/>
+          <w:szCs w:val="21"/>
+        </w:rPr>
+      </w:pPr>
+    </w:p>
+    <w:p>
+      <w:pPr>
+        <w:pStyle w:val="NormalWeb"/>
+        <w:shd w:val="clear" w:color="auto" w:fill="FFFFFF"/>
+        <w:spacing w:before="0" w:beforeAutospacing="0" w:after="0" w:afterAutospacing="0"/>
+        <w:rPr>
+          <w:rFonts w:ascii="Helvetica" w:hAnsi="Helvetica" w:cs="Helvetica"/>
+          <w:color w:val="212121"/>
+          <w:sz w:val="21"/>
+          <w:szCs w:val="21"/>
+        </w:rPr>
+      </w:pPr>
+      <w:r>
+        <w:rPr>
+          <w:rFonts w:ascii="Helvetica" w:hAnsi="Helvetica" w:cs="Helvetica"/>
+          <w:color w:val="212121"/>
+          <w:sz w:val="21"/>
+          <w:szCs w:val="21"/>
+        </w:rPr>
+        <w:t xml:space="preserve">- Mínimo 4 años trabajando en proyectos de desarrollo web y móvil como programador (PHP, </w:t>
+      </w:r>
+      <w:proofErr w:type="spellStart"/>
+      <w:r>
+        <w:rPr>
+          <w:rFonts w:ascii="Helvetica" w:hAnsi="Helvetica" w:cs="Helvetica"/>
+          <w:color w:val="212121"/>
+          <w:sz w:val="21"/>
+          <w:szCs w:val="21"/>
+        </w:rPr>
+        <w:t>Rails</w:t>
+      </w:r>
+      <w:proofErr w:type="spellEnd"/>
+      <w:r>
+        <w:rPr>
+          <w:rFonts w:ascii="Helvetica" w:hAnsi="Helvetica" w:cs="Helvetica"/>
+          <w:color w:val="212121"/>
+          <w:sz w:val="21"/>
+          <w:szCs w:val="21"/>
+        </w:rPr>
+        <w:t>, Android, iOS).</w:t>
+      </w:r>
+    </w:p>
+    <w:p>
+      <w:pPr>
+        <w:pStyle w:val="NormalWeb"/>
+        <w:shd w:val="clear" w:color="auto" w:fill="FFFFFF"/>
+        <w:spacing w:before="0" w:beforeAutospacing="0" w:after="0" w:afterAutospacing="0"/>
+        <w:rPr>
+          <w:rFonts w:ascii="Helvetica" w:hAnsi="Helvetica" w:cs="Helvetica"/>
+          <w:color w:val="212121"/>
+          <w:sz w:val="21"/>
+          <w:szCs w:val="21"/>
+        </w:rPr>
+      </w:pPr>
+      <w:r>
+        <w:rPr>
+          <w:rFonts w:ascii="Helvetica" w:hAnsi="Helvetica" w:cs="Helvetica"/>
+          <w:color w:val="212121"/>
+          <w:sz w:val="21"/>
+          <w:szCs w:val="21"/>
+        </w:rPr>
+        <w:t>- 1 o 2 años gestionando un equipo de trabajo (programadores) en puestos similares.</w:t>
+      </w:r>
+    </w:p>
+    <w:p>
+      <w:pPr>
+        <w:pStyle w:val="NormalWeb"/>
+        <w:shd w:val="clear" w:color="auto" w:fill="FFFFFF"/>
+        <w:spacing w:before="0" w:beforeAutospacing="0" w:after="0" w:afterAutospacing="0"/>
+        <w:rPr>
+          <w:rFonts w:ascii="Helvetica" w:hAnsi="Helvetica" w:cs="Helvetica"/>
+          <w:color w:val="212121"/>
+          <w:sz w:val="21"/>
+          <w:szCs w:val="21"/>
+        </w:rPr>
+      </w:pPr>
+      <w:r>
+        <w:rPr>
+          <w:rFonts w:ascii="Helvetica" w:hAnsi="Helvetica" w:cs="Helvetica"/>
+          <w:color w:val="212121"/>
+          <w:sz w:val="21"/>
+          <w:szCs w:val="21"/>
+        </w:rPr>
+        <w:t>- 3 años trabajando con metodologías ágiles.</w:t>
+      </w:r>
+    </w:p>
+    <w:p>
+      <w:pPr>
+        <w:pStyle w:val="NormalWeb"/>
+        <w:shd w:val="clear" w:color="auto" w:fill="FFFFFF"/>
+        <w:spacing w:before="0" w:beforeAutospacing="0" w:after="0" w:afterAutospacing="0"/>
+        <w:rPr>
+          <w:rFonts w:ascii="Helvetica" w:hAnsi="Helvetica" w:cs="Helvetica"/>
+          <w:b/>
+          <w:bCs/>
+          <w:color w:val="212121"/>
+          <w:sz w:val="21"/>
+          <w:szCs w:val="21"/>
+        </w:rPr>
+      </w:pPr>
+      <w:r>
+        <w:rPr>
+          <w:rFonts w:ascii="Helvetica" w:hAnsi="Helvetica" w:cs="Helvetica"/>
+          <w:b/>
+          <w:bCs/>
+          <w:color w:val="212121"/>
+          <w:sz w:val="21"/>
+          <w:szCs w:val="21"/>
+        </w:rPr>
+        <w:t> </w:t>
+      </w:r>
+    </w:p>
+    <w:p>
+      <w:pPr>
+        <w:pStyle w:val="NormalWeb"/>
+        <w:shd w:val="clear" w:color="auto" w:fill="FFFFFF"/>
+        <w:spacing w:before="0" w:beforeAutospacing="0" w:after="0" w:afterAutospacing="0"/>
+        <w:rPr>
+          <w:rFonts w:ascii="Helvetica" w:hAnsi="Helvetica" w:cs="Helvetica"/>
+          <w:b/>
+          <w:bCs/>
+          <w:color w:val="212121"/>
+          <w:sz w:val="21"/>
+          <w:szCs w:val="21"/>
+        </w:rPr>
+      </w:pPr>
+      <w:r>
+        <w:rPr>
+          <w:rFonts w:ascii="Helvetica" w:hAnsi="Helvetica" w:cs="Helvetica"/>
+          <w:b/>
+          <w:bCs/>
+          <w:color w:val="212121"/>
+          <w:sz w:val="21"/>
+          <w:szCs w:val="21"/>
+        </w:rPr>
+        <w:t>Conocimiento técnico</w:t>
+      </w:r>
+    </w:p>
+    <w:p>
+      <w:pPr>
+        <w:pStyle w:val="NormalWeb"/>
+        <w:shd w:val="clear" w:color="auto" w:fill="FFFFFF"/>
+        <w:spacing w:before="0" w:beforeAutospacing="0" w:after="0" w:afterAutospacing="0"/>
+        <w:rPr>
+          <w:rFonts w:ascii="Helvetica" w:hAnsi="Helvetica" w:cs="Helvetica"/>
+          <w:b/>
+          <w:bCs/>
+          <w:color w:val="212121"/>
+          <w:sz w:val="21"/>
+          <w:szCs w:val="21"/>
+        </w:rPr>
+      </w:pPr>
       <w:bookmarkStart w:id="0" w:name="_GoBack"/>
       <w:bookmarkEnd w:id="0"/>
+    </w:p>
+    <w:p>
+      <w:pPr>
+        <w:pStyle w:val="NormalWeb"/>
+        <w:shd w:val="clear" w:color="auto" w:fill="FFFFFF"/>
+        <w:spacing w:before="0" w:beforeAutospacing="0" w:after="0" w:afterAutospacing="0"/>
+        <w:rPr>
+          <w:rFonts w:ascii="Helvetica" w:hAnsi="Helvetica" w:cs="Helvetica"/>
+          <w:color w:val="212121"/>
+          <w:sz w:val="21"/>
+          <w:szCs w:val="21"/>
+        </w:rPr>
+      </w:pPr>
+      <w:r>
+        <w:rPr>
+          <w:rFonts w:ascii="Helvetica" w:hAnsi="Helvetica" w:cs="Helvetica"/>
+          <w:color w:val="212121"/>
+          <w:sz w:val="21"/>
+          <w:szCs w:val="21"/>
+        </w:rPr>
+        <w:t>- Arquitectura de Software.</w:t>
+      </w:r>
+    </w:p>
+    <w:p>
+      <w:pPr>
+        <w:pStyle w:val="NormalWeb"/>
+        <w:shd w:val="clear" w:color="auto" w:fill="FFFFFF"/>
+        <w:spacing w:before="0" w:beforeAutospacing="0" w:after="0" w:afterAutospacing="0"/>
+        <w:rPr>
+          <w:rFonts w:ascii="Helvetica" w:hAnsi="Helvetica" w:cs="Helvetica"/>
+          <w:color w:val="212121"/>
+          <w:sz w:val="21"/>
+          <w:szCs w:val="21"/>
+        </w:rPr>
+      </w:pPr>
+      <w:r>
+        <w:rPr>
+          <w:rFonts w:ascii="Helvetica" w:hAnsi="Helvetica" w:cs="Helvetica"/>
+          <w:color w:val="212121"/>
+          <w:sz w:val="21"/>
+          <w:szCs w:val="21"/>
+        </w:rPr>
+        <w:t>- Metodologías de desarrollo ágil.</w:t>
+      </w:r>
+    </w:p>
+    <w:p>
+      <w:pPr>
+        <w:pStyle w:val="NormalWeb"/>
+        <w:shd w:val="clear" w:color="auto" w:fill="FFFFFF"/>
+        <w:spacing w:before="0" w:beforeAutospacing="0" w:after="0" w:afterAutospacing="0"/>
+        <w:rPr>
+          <w:rFonts w:ascii="Helvetica" w:hAnsi="Helvetica" w:cs="Helvetica"/>
+          <w:color w:val="212121"/>
+          <w:sz w:val="21"/>
+          <w:szCs w:val="21"/>
+        </w:rPr>
+      </w:pPr>
+      <w:r>
+        <w:rPr>
+          <w:rFonts w:ascii="Helvetica" w:hAnsi="Helvetica" w:cs="Helvetica"/>
+          <w:color w:val="212121"/>
+          <w:sz w:val="21"/>
+          <w:szCs w:val="21"/>
+        </w:rPr>
+        <w:t>- Desarrollo de patrones de diseño.</w:t>
+      </w:r>
+    </w:p>
+    <w:p>
+      <w:pPr>
+        <w:pStyle w:val="NormalWeb"/>
+        <w:shd w:val="clear" w:color="auto" w:fill="FFFFFF"/>
+        <w:spacing w:before="0" w:beforeAutospacing="0" w:after="0" w:afterAutospacing="0"/>
+        <w:rPr>
+          <w:rFonts w:ascii="Helvetica" w:hAnsi="Helvetica" w:cs="Helvetica"/>
+          <w:color w:val="212121"/>
+          <w:sz w:val="21"/>
+          <w:szCs w:val="21"/>
+        </w:rPr>
+      </w:pPr>
+      <w:r>
+        <w:rPr>
+          <w:rFonts w:ascii="Helvetica" w:hAnsi="Helvetica" w:cs="Helvetica"/>
+          <w:color w:val="212121"/>
+          <w:sz w:val="21"/>
+          <w:szCs w:val="21"/>
+        </w:rPr>
+        <w:t>- Tener un conocimiento intermedio-avanzado en mínimo tres de los siguientes lenguajes de programación: PHP, Java, Android, iOS.</w:t>
+      </w:r>
+    </w:p>
+    <w:p>
+      <w:pPr>
+        <w:pStyle w:val="NormalWeb"/>
+        <w:shd w:val="clear" w:color="auto" w:fill="FFFFFF"/>
+        <w:spacing w:before="0" w:beforeAutospacing="0" w:after="0" w:afterAutospacing="0"/>
+        <w:rPr>
+          <w:rFonts w:ascii="Helvetica" w:hAnsi="Helvetica" w:cs="Helvetica"/>
+          <w:color w:val="212121"/>
+          <w:sz w:val="21"/>
+          <w:szCs w:val="21"/>
+        </w:rPr>
+      </w:pPr>
+      <w:r>
+        <w:rPr>
+          <w:rFonts w:ascii="Helvetica" w:hAnsi="Helvetica" w:cs="Helvetica"/>
+          <w:color w:val="212121"/>
+          <w:sz w:val="21"/>
+          <w:szCs w:val="21"/>
+        </w:rPr>
+        <w:t>- Gestión de equipos y procesos por indicadores.</w:t>
+      </w:r>
+    </w:p>
+    <w:p>
+      <w:pPr>
+        <w:rPr>
+          <w:lang w:val="es-ES"/>
+        </w:rPr>
+      </w:pPr>
     </w:p>
     <w:sectPr>
       <w:pgSz w:w="11906" w:h="16838"/>
@@ -442,6 +1191,23 @@
     <w:semiHidden/>
     <w:unhideWhenUsed/>
   </w:style>
+  <w:style w:type="paragraph" w:styleId="NormalWeb">
+    <w:name w:val="Normal (Web)"/>
+    <w:basedOn w:val="Normal"/>
+    <w:uiPriority w:val="99"/>
+    <w:semiHidden/>
+    <w:unhideWhenUsed/>
+    <w:rsid w:val="004226AD"/>
+    <w:pPr>
+      <w:spacing w:before="100" w:beforeAutospacing="1" w:after="100" w:afterAutospacing="1" w:line="240" w:lineRule="auto"/>
+    </w:pPr>
+    <w:rPr>
+      <w:rFonts w:ascii="Times New Roman" w:eastAsia="Times New Roman" w:hAnsi="Times New Roman" w:cs="Times New Roman"/>
+      <w:sz w:val="24"/>
+      <w:szCs w:val="24"/>
+      <w:lang w:eastAsia="es-EC"/>
+    </w:rPr>
+  </w:style>
 </w:styles>
 </file>
 

</xml_diff>